<commit_message>
Docstring addition -Added docstrings to public methods in the Connector -Added optional (commented out) lines for converting setp to a list. This can only be used for users running 5.11.5+ as floats were fixed in this version -Updated wording in quickstart guide
</commit_message>
<xml_diff>
--- a/RTDE Connector Quickstart Guide.docx
+++ b/RTDE Connector Quickstart Guide.docx
@@ -17,25 +17,7 @@
           <w:sz w:val="32"/>
           <w:szCs w:val="32"/>
         </w:rPr>
-        <w:t xml:space="preserve">RTDE Connector </w:t>
-      </w:r>
-      <w:proofErr w:type="spellStart"/>
-      <w:r>
-        <w:rPr>
-          <w:rFonts w:ascii="Univers Condensed" w:hAnsi="Univers Condensed"/>
-          <w:sz w:val="32"/>
-          <w:szCs w:val="32"/>
-        </w:rPr>
-        <w:t>Quickstart</w:t>
-      </w:r>
-      <w:proofErr w:type="spellEnd"/>
-      <w:r>
-        <w:rPr>
-          <w:rFonts w:ascii="Univers Condensed" w:hAnsi="Univers Condensed"/>
-          <w:sz w:val="32"/>
-          <w:szCs w:val="32"/>
-        </w:rPr>
-        <w:t xml:space="preserve"> Guide</w:t>
+        <w:t>RTDE Connector Quickstart Guide</w:t>
       </w:r>
     </w:p>
     <w:p>
@@ -186,23 +168,13 @@
           <w:szCs w:val="24"/>
         </w:rPr>
       </w:pPr>
-      <w:proofErr w:type="spellStart"/>
-      <w:r>
-        <w:rPr>
-          <w:rFonts w:ascii="Univers Condensed" w:hAnsi="Univers Condensed"/>
-          <w:sz w:val="24"/>
-          <w:szCs w:val="24"/>
-        </w:rPr>
-        <w:t>Config_filename</w:t>
-      </w:r>
-      <w:proofErr w:type="spellEnd"/>
-      <w:r>
-        <w:rPr>
-          <w:rFonts w:ascii="Univers Condensed" w:hAnsi="Univers Condensed"/>
-          <w:sz w:val="24"/>
-          <w:szCs w:val="24"/>
-        </w:rPr>
-        <w:t xml:space="preserve"> = </w:t>
+      <w:r>
+        <w:rPr>
+          <w:rFonts w:ascii="Univers Condensed" w:hAnsi="Univers Condensed"/>
+          <w:sz w:val="24"/>
+          <w:szCs w:val="24"/>
+        </w:rPr>
+        <w:t xml:space="preserve">Config_filename = </w:t>
       </w:r>
       <w:r>
         <w:rPr>
@@ -234,23 +206,13 @@
           <w:szCs w:val="24"/>
         </w:rPr>
       </w:pPr>
-      <w:proofErr w:type="spellStart"/>
-      <w:r>
-        <w:rPr>
-          <w:rFonts w:ascii="Univers Condensed" w:hAnsi="Univers Condensed"/>
-          <w:sz w:val="24"/>
-          <w:szCs w:val="24"/>
-        </w:rPr>
-        <w:t>RTDE_inputs</w:t>
-      </w:r>
-      <w:proofErr w:type="spellEnd"/>
-      <w:r>
-        <w:rPr>
-          <w:rFonts w:ascii="Univers Condensed" w:hAnsi="Univers Condensed"/>
-          <w:sz w:val="24"/>
-          <w:szCs w:val="24"/>
-        </w:rPr>
-        <w:t xml:space="preserve"> = The list of all RTDE controller inputs taken from the website (manually copied and turned into a CSV). </w:t>
+      <w:r>
+        <w:rPr>
+          <w:rFonts w:ascii="Univers Condensed" w:hAnsi="Univers Condensed"/>
+          <w:sz w:val="24"/>
+          <w:szCs w:val="24"/>
+        </w:rPr>
+        <w:t xml:space="preserve">RTDE_inputs = The list of all RTDE controller inputs taken from the website (manually copied and turned into a CSV). </w:t>
       </w:r>
     </w:p>
     <w:p>
@@ -266,23 +228,13 @@
           <w:szCs w:val="24"/>
         </w:rPr>
       </w:pPr>
-      <w:proofErr w:type="spellStart"/>
-      <w:r>
-        <w:rPr>
-          <w:rFonts w:ascii="Univers Condensed" w:hAnsi="Univers Condensed"/>
-          <w:sz w:val="24"/>
-          <w:szCs w:val="24"/>
-        </w:rPr>
-        <w:t>RTDE_outputs</w:t>
-      </w:r>
-      <w:proofErr w:type="spellEnd"/>
-      <w:r>
-        <w:rPr>
-          <w:rFonts w:ascii="Univers Condensed" w:hAnsi="Univers Condensed"/>
-          <w:sz w:val="24"/>
-          <w:szCs w:val="24"/>
-        </w:rPr>
-        <w:t xml:space="preserve"> = The list of all RTDE controller outputs taken from the website (manually copied and turned into a CSV). </w:t>
+      <w:r>
+        <w:rPr>
+          <w:rFonts w:ascii="Univers Condensed" w:hAnsi="Univers Condensed"/>
+          <w:sz w:val="24"/>
+          <w:szCs w:val="24"/>
+        </w:rPr>
+        <w:t xml:space="preserve">RTDE_outputs = The list of all RTDE controller outputs taken from the website (manually copied and turned into a CSV). </w:t>
       </w:r>
     </w:p>
     <w:p>
@@ -484,13 +436,7 @@
         <w:rPr>
           <w:rFonts w:ascii="Univers Condensed" w:hAnsi="Univers Condensed"/>
         </w:rPr>
-        <w:t xml:space="preserve"> (RTDE inputs) to send updated values to. </w:t>
-      </w:r>
-      <w:r>
-        <w:rPr>
-          <w:rFonts w:ascii="Univers Condensed" w:hAnsi="Univers Condensed"/>
-        </w:rPr>
-        <w:t xml:space="preserve">RTDE inputs) to send updated </w:t>
+        <w:t xml:space="preserve"> (RTDE inputs) to send updated values to.</w:t>
       </w:r>
       <w:r>
         <w:rPr>
@@ -522,13 +468,8 @@
       <w:pPr>
         <w:pStyle w:val="Heading2"/>
       </w:pPr>
-      <w:proofErr w:type="spellStart"/>
-      <w:r>
-        <w:t>sendall</w:t>
-      </w:r>
-      <w:proofErr w:type="spellEnd"/>
-      <w:r>
-        <w:t>(</w:t>
+      <w:r>
+        <w:t>sendall(</w:t>
       </w:r>
       <w:r>
         <w:t>key, value)</w:t>

</xml_diff>

<commit_message>
License Addition -Added license comments to connector.py -Modified quickstart guide
</commit_message>
<xml_diff>
--- a/RTDE Connector Quickstart Guide.docx
+++ b/RTDE Connector Quickstart Guide.docx
@@ -17,7 +17,25 @@
           <w:sz w:val="32"/>
           <w:szCs w:val="32"/>
         </w:rPr>
-        <w:t>RTDE Connector Quickstart Guide</w:t>
+        <w:t xml:space="preserve">RTDE Connector </w:t>
+      </w:r>
+      <w:proofErr w:type="spellStart"/>
+      <w:r>
+        <w:rPr>
+          <w:rFonts w:ascii="Univers Condensed" w:hAnsi="Univers Condensed"/>
+          <w:sz w:val="32"/>
+          <w:szCs w:val="32"/>
+        </w:rPr>
+        <w:t>Quickstart</w:t>
+      </w:r>
+      <w:proofErr w:type="spellEnd"/>
+      <w:r>
+        <w:rPr>
+          <w:rFonts w:ascii="Univers Condensed" w:hAnsi="Univers Condensed"/>
+          <w:sz w:val="32"/>
+          <w:szCs w:val="32"/>
+        </w:rPr>
+        <w:t xml:space="preserve"> Guide</w:t>
       </w:r>
     </w:p>
     <w:p>
@@ -50,7 +68,25 @@
           <w:sz w:val="24"/>
           <w:szCs w:val="24"/>
         </w:rPr>
-        <w:t>debug and develop their interfaces more rapidly. This guide will review the code itself, how to utilize the new input and output functions, and finish off with an example comparing the original method for accessing RTDE to this one. It is assumed that the user already understands the core functionality of RTDE; newer users should visit Universal Robot’s Support site and search for the “</w:t>
+        <w:t xml:space="preserve">debug and develop their interfaces more rapidly. This guide will review the code itself, how to utilize the new input and output functions, and finish off with an example comparing the original method for </w:t>
+      </w:r>
+      <w:r>
+        <w:rPr>
+          <w:rFonts w:ascii="Univers Condensed" w:hAnsi="Univers Condensed"/>
+          <w:b/>
+          <w:bCs/>
+          <w:sz w:val="24"/>
+          <w:szCs w:val="24"/>
+        </w:rPr>
+        <w:t>accessing</w:t>
+      </w:r>
+      <w:r>
+        <w:rPr>
+          <w:rFonts w:ascii="Univers Condensed" w:hAnsi="Univers Condensed"/>
+          <w:sz w:val="24"/>
+          <w:szCs w:val="24"/>
+        </w:rPr>
+        <w:t xml:space="preserve"> RTDE to this one. It is assumed that the user already understands the core functionality of RTDE; newer users should visit Universal Robot’s Support site and search for the “</w:t>
       </w:r>
       <w:r>
         <w:rPr>
@@ -168,13 +204,23 @@
           <w:szCs w:val="24"/>
         </w:rPr>
       </w:pPr>
-      <w:r>
-        <w:rPr>
-          <w:rFonts w:ascii="Univers Condensed" w:hAnsi="Univers Condensed"/>
-          <w:sz w:val="24"/>
-          <w:szCs w:val="24"/>
-        </w:rPr>
-        <w:t xml:space="preserve">Config_filename = </w:t>
+      <w:proofErr w:type="spellStart"/>
+      <w:r>
+        <w:rPr>
+          <w:rFonts w:ascii="Univers Condensed" w:hAnsi="Univers Condensed"/>
+          <w:sz w:val="24"/>
+          <w:szCs w:val="24"/>
+        </w:rPr>
+        <w:t>Config_filename</w:t>
+      </w:r>
+      <w:proofErr w:type="spellEnd"/>
+      <w:r>
+        <w:rPr>
+          <w:rFonts w:ascii="Univers Condensed" w:hAnsi="Univers Condensed"/>
+          <w:sz w:val="24"/>
+          <w:szCs w:val="24"/>
+        </w:rPr>
+        <w:t xml:space="preserve"> = </w:t>
       </w:r>
       <w:r>
         <w:rPr>
@@ -206,13 +252,23 @@
           <w:szCs w:val="24"/>
         </w:rPr>
       </w:pPr>
-      <w:r>
-        <w:rPr>
-          <w:rFonts w:ascii="Univers Condensed" w:hAnsi="Univers Condensed"/>
-          <w:sz w:val="24"/>
-          <w:szCs w:val="24"/>
-        </w:rPr>
-        <w:t xml:space="preserve">RTDE_inputs = The list of all RTDE controller inputs taken from the website (manually copied and turned into a CSV). </w:t>
+      <w:proofErr w:type="spellStart"/>
+      <w:r>
+        <w:rPr>
+          <w:rFonts w:ascii="Univers Condensed" w:hAnsi="Univers Condensed"/>
+          <w:sz w:val="24"/>
+          <w:szCs w:val="24"/>
+        </w:rPr>
+        <w:t>RTDE_inputs</w:t>
+      </w:r>
+      <w:proofErr w:type="spellEnd"/>
+      <w:r>
+        <w:rPr>
+          <w:rFonts w:ascii="Univers Condensed" w:hAnsi="Univers Condensed"/>
+          <w:sz w:val="24"/>
+          <w:szCs w:val="24"/>
+        </w:rPr>
+        <w:t xml:space="preserve"> = The list of all RTDE controller inputs taken from the website (manually copied and turned into a CSV). </w:t>
       </w:r>
     </w:p>
     <w:p>
@@ -228,13 +284,23 @@
           <w:szCs w:val="24"/>
         </w:rPr>
       </w:pPr>
-      <w:r>
-        <w:rPr>
-          <w:rFonts w:ascii="Univers Condensed" w:hAnsi="Univers Condensed"/>
-          <w:sz w:val="24"/>
-          <w:szCs w:val="24"/>
-        </w:rPr>
-        <w:t xml:space="preserve">RTDE_outputs = The list of all RTDE controller outputs taken from the website (manually copied and turned into a CSV). </w:t>
+      <w:proofErr w:type="spellStart"/>
+      <w:r>
+        <w:rPr>
+          <w:rFonts w:ascii="Univers Condensed" w:hAnsi="Univers Condensed"/>
+          <w:sz w:val="24"/>
+          <w:szCs w:val="24"/>
+        </w:rPr>
+        <w:t>RTDE_outputs</w:t>
+      </w:r>
+      <w:proofErr w:type="spellEnd"/>
+      <w:r>
+        <w:rPr>
+          <w:rFonts w:ascii="Univers Condensed" w:hAnsi="Univers Condensed"/>
+          <w:sz w:val="24"/>
+          <w:szCs w:val="24"/>
+        </w:rPr>
+        <w:t xml:space="preserve"> = The list of all RTDE controller outputs taken from the website (manually copied and turned into a CSV). </w:t>
       </w:r>
     </w:p>
     <w:p>
@@ -468,8 +534,13 @@
       <w:pPr>
         <w:pStyle w:val="Heading2"/>
       </w:pPr>
-      <w:r>
-        <w:t>sendall(</w:t>
+      <w:proofErr w:type="spellStart"/>
+      <w:r>
+        <w:t>sendall</w:t>
+      </w:r>
+      <w:proofErr w:type="spellEnd"/>
+      <w:r>
+        <w:t>(</w:t>
       </w:r>
       <w:r>
         <w:t>key, value)</w:t>

</xml_diff>